<commit_message>
the "real" final survey
</commit_message>
<xml_diff>
--- a/foodborne_chicago_final_survey.docx
+++ b/foodborne_chicago_final_survey.docx
@@ -2,6 +2,7 @@
 <file path=word/document.xml><?xml version="1.0" encoding="utf-8"?>
 <w:document xmlns:wpc="http://schemas.microsoft.com/office/word/2010/wordprocessingCanvas" xmlns:mc="http://schemas.openxmlformats.org/markup-compatibility/2006" xmlns:o="urn:schemas-microsoft-com:office:office" xmlns:r="http://schemas.openxmlformats.org/officeDocument/2006/relationships" xmlns:m="http://schemas.openxmlformats.org/officeDocument/2006/math" xmlns:v="urn:schemas-microsoft-com:vml" xmlns:wp14="http://schemas.microsoft.com/office/word/2010/wordprocessingDrawing" xmlns:wp="http://schemas.openxmlformats.org/drawingml/2006/wordprocessingDrawing" xmlns:w10="urn:schemas-microsoft-com:office:word" xmlns:w="http://schemas.openxmlformats.org/wordprocessingml/2006/main" xmlns:w14="http://schemas.microsoft.com/office/word/2010/wordml" xmlns:wpg="http://schemas.microsoft.com/office/word/2010/wordprocessingGroup" xmlns:wpi="http://schemas.microsoft.com/office/word/2010/wordprocessingInk" xmlns:wne="http://schemas.microsoft.com/office/word/2006/wordml" xmlns:wps="http://schemas.microsoft.com/office/word/2010/wordprocessingShape" mc:Ignorable="w14 wp14">
   <w:body>
+    <w:bookmarkStart w:id="0" w:name="_GoBack"/>
     <w:p>
       <w:pPr>
         <w:spacing w:line="200" w:lineRule="atLeast"/>
@@ -22,7 +23,7 @@
         <mc:AlternateContent>
           <mc:Choice Requires="wps">
             <w:drawing>
-              <wp:inline distT="0" distB="0" distL="0" distR="0" wp14:anchorId="703FEC31" wp14:editId="5F551846">
+              <wp:inline distT="0" distB="0" distL="0" distR="0" wp14:anchorId="7C7263EB" wp14:editId="7C7263EC">
                 <wp:extent cx="6080760" cy="177165"/>
                 <wp:effectExtent l="7620" t="8255" r="7620" b="5080"/>
                 <wp:docPr id="9" name="Text Box 14"/>
@@ -125,6 +126,7 @@
         </mc:AlternateContent>
       </w:r>
     </w:p>
+    <w:bookmarkEnd w:id="0"/>
     <w:p>
       <w:pPr>
         <w:spacing w:before="11"/>
@@ -628,7 +630,7 @@
         <mc:AlternateContent>
           <mc:Choice Requires="wps">
             <w:drawing>
-              <wp:inline distT="0" distB="0" distL="0" distR="0" wp14:anchorId="1E264CCE" wp14:editId="3E5D4FE1">
+              <wp:inline distT="0" distB="0" distL="0" distR="0" wp14:anchorId="7C7263ED" wp14:editId="7C7263EE">
                 <wp:extent cx="6080760" cy="177165"/>
                 <wp:effectExtent l="7620" t="13335" r="7620" b="9525"/>
                 <wp:docPr id="8" name="Text Box 13"/>
@@ -2419,29 +2421,7 @@
           <w:sz w:val="20"/>
           <w:szCs w:val="20"/>
         </w:rPr>
-        <w:t xml:space="preserve">. What is the make and model of your primary smartphone? </w:t>
-      </w:r>
-      <w:proofErr w:type="gramStart"/>
-      <w:r>
-        <w:rPr>
-          <w:rFonts w:eastAsia="Times New Roman" w:cs="Arial"/>
-          <w:bCs/>
-          <w:color w:val="000000"/>
-          <w:sz w:val="20"/>
-          <w:szCs w:val="20"/>
-        </w:rPr>
-        <w:t>e.g</w:t>
-      </w:r>
-      <w:proofErr w:type="gramEnd"/>
-      <w:r>
-        <w:rPr>
-          <w:rFonts w:eastAsia="Times New Roman" w:cs="Arial"/>
-          <w:bCs/>
-          <w:color w:val="000000"/>
-          <w:sz w:val="20"/>
-          <w:szCs w:val="20"/>
-        </w:rPr>
-        <w:t>. Samsung Galaxy, iPhone 5, etc.</w:t>
+        <w:t>. What is the make and model of your primary smartphone? e.g. Samsung Galaxy, iPhone 5, etc.</w:t>
       </w:r>
     </w:p>
     <w:p>
@@ -2555,29 +2535,7 @@
           <w:sz w:val="20"/>
           <w:szCs w:val="20"/>
         </w:rPr>
-        <w:t xml:space="preserve">Broadband at home (Cable, DSL, </w:t>
-      </w:r>
-      <w:proofErr w:type="spellStart"/>
-      <w:r>
-        <w:rPr>
-          <w:rFonts w:eastAsia="Times New Roman" w:cs="Arial"/>
-          <w:bCs/>
-          <w:color w:val="000000"/>
-          <w:sz w:val="20"/>
-          <w:szCs w:val="20"/>
-        </w:rPr>
-        <w:t>etc</w:t>
-      </w:r>
-      <w:proofErr w:type="spellEnd"/>
-      <w:r>
-        <w:rPr>
-          <w:rFonts w:eastAsia="Times New Roman" w:cs="Arial"/>
-          <w:bCs/>
-          <w:color w:val="000000"/>
-          <w:sz w:val="20"/>
-          <w:szCs w:val="20"/>
-        </w:rPr>
-        <w:t>)</w:t>
+        <w:t>Broadband at home (Cable, DSL, etc)</w:t>
       </w:r>
     </w:p>
     <w:p>
@@ -2631,20 +2589,8 @@
           <w:sz w:val="20"/>
           <w:szCs w:val="20"/>
         </w:rPr>
-        <w:t xml:space="preserve">Public </w:t>
-      </w:r>
-      <w:proofErr w:type="spellStart"/>
-      <w:r>
-        <w:rPr>
-          <w:rFonts w:eastAsia="Times New Roman" w:cs="Arial"/>
-          <w:bCs/>
-          <w:color w:val="000000"/>
-          <w:sz w:val="20"/>
-          <w:szCs w:val="20"/>
-        </w:rPr>
-        <w:t>WiFi</w:t>
-      </w:r>
-      <w:proofErr w:type="spellEnd"/>
+        <w:t>Public WiFi</w:t>
+      </w:r>
     </w:p>
     <w:p>
       <w:pPr>
@@ -2857,37 +2803,7 @@
           <w:sz w:val="20"/>
           <w:szCs w:val="20"/>
         </w:rPr>
-        <w:t>S12</w:t>
-      </w:r>
-      <w:r>
-        <w:rPr>
-          <w:rFonts w:eastAsia="Times New Roman" w:cs="Arial"/>
-          <w:bCs/>
-          <w:color w:val="000000"/>
-          <w:sz w:val="20"/>
-          <w:szCs w:val="20"/>
-        </w:rPr>
-        <w:t>. Have you ever heard of the “</w:t>
-      </w:r>
-      <w:r>
-        <w:rPr>
-          <w:rFonts w:eastAsia="Times New Roman" w:cs="Arial"/>
-          <w:bCs/>
-          <w:color w:val="000000"/>
-          <w:sz w:val="20"/>
-          <w:szCs w:val="20"/>
-        </w:rPr>
-        <w:t>Chicago Department of Public Health</w:t>
-      </w:r>
-      <w:r>
-        <w:rPr>
-          <w:rFonts w:eastAsia="Times New Roman" w:cs="Arial"/>
-          <w:bCs/>
-          <w:color w:val="000000"/>
-          <w:sz w:val="20"/>
-          <w:szCs w:val="20"/>
-        </w:rPr>
-        <w:t>”?</w:t>
+        <w:t>S12. Have you ever heard of the “Chicago Department of Public Health”?</w:t>
       </w:r>
     </w:p>
     <w:p>
@@ -3004,7 +2920,7 @@
         <mc:AlternateContent>
           <mc:Choice Requires="wps">
             <w:drawing>
-              <wp:inline distT="0" distB="0" distL="0" distR="0" wp14:anchorId="7C8B5960" wp14:editId="08F0A80C">
+              <wp:inline distT="0" distB="0" distL="0" distR="0" wp14:anchorId="7C7263EF" wp14:editId="7C7263F0">
                 <wp:extent cx="5943600" cy="173169"/>
                 <wp:effectExtent l="0" t="0" r="19050" b="17780"/>
                 <wp:docPr id="1" name="Text Box 14"/>
@@ -3657,25 +3573,7 @@
           <w:sz w:val="20"/>
           <w:szCs w:val="20"/>
         </w:rPr>
-        <w:t xml:space="preserve">. Which social networking sites did you use to tell about the food poisoning? Select all that </w:t>
-      </w:r>
-      <w:proofErr w:type="gramStart"/>
-      <w:r>
-        <w:rPr>
-          <w:rFonts w:eastAsia="Times New Roman" w:cs="Times New Roman"/>
-          <w:sz w:val="20"/>
-          <w:szCs w:val="20"/>
-        </w:rPr>
-        <w:t>apply .</w:t>
-      </w:r>
-      <w:proofErr w:type="gramEnd"/>
-      <w:r>
-        <w:rPr>
-          <w:rFonts w:eastAsia="Times New Roman" w:cs="Times New Roman"/>
-          <w:sz w:val="20"/>
-          <w:szCs w:val="20"/>
-        </w:rPr>
-        <w:t xml:space="preserve"> (Pipe in responses from QS5)</w:t>
+        <w:t>. Which social networking sites did you use to tell about the food poisoning? Select all that apply . (Pipe in responses from QS5)</w:t>
       </w:r>
     </w:p>
     <w:p>
@@ -4739,17 +4637,7 @@
           <w:sz w:val="20"/>
           <w:szCs w:val="20"/>
         </w:rPr>
-        <w:t>Official health dep</w:t>
-      </w:r>
-      <w:bookmarkStart w:id="0" w:name="_GoBack"/>
-      <w:bookmarkEnd w:id="0"/>
-      <w:r>
-        <w:rPr>
-          <w:rFonts w:eastAsia="Times New Roman" w:cs="Times New Roman"/>
-          <w:sz w:val="20"/>
-          <w:szCs w:val="20"/>
-        </w:rPr>
-        <w:t>artment / 311 website</w:t>
+        <w:t>Official health department / 311 website</w:t>
       </w:r>
     </w:p>
     <w:p>
@@ -5257,24 +5145,7 @@
           <w:szCs w:val="20"/>
         </w:rPr>
         <w:tab/>
-      </w:r>
-      <w:proofErr w:type="gramStart"/>
-      <w:r>
-        <w:rPr>
-          <w:rFonts w:eastAsia="Times New Roman" w:cs="Times New Roman"/>
-          <w:sz w:val="20"/>
-          <w:szCs w:val="20"/>
-        </w:rPr>
-        <w:t>open</w:t>
-      </w:r>
-      <w:proofErr w:type="gramEnd"/>
-      <w:r>
-        <w:rPr>
-          <w:rFonts w:eastAsia="Times New Roman" w:cs="Times New Roman"/>
-          <w:sz w:val="20"/>
-          <w:szCs w:val="20"/>
-        </w:rPr>
-        <w:t xml:space="preserve"> end response</w:t>
+        <w:t>open end response</w:t>
       </w:r>
     </w:p>
     <w:p>
@@ -9162,11 +9033,112 @@
 </file>
 
 <file path=customXml/item1.xml><?xml version="1.0" encoding="utf-8"?>
+<p:properties xmlns:p="http://schemas.microsoft.com/office/2006/metadata/properties" xmlns:xsi="http://www.w3.org/2001/XMLSchema-instance">
+  <documentManagement/>
+</p:properties>
+</file>
+
+<file path=customXml/item2.xml><?xml version="1.0" encoding="utf-8"?>
+<?mso-contentType ?>
+<FormTemplates xmlns="http://schemas.microsoft.com/sharepoint/v3/contenttype/forms">
+  <Display>DocumentLibraryForm</Display>
+  <Edit>DocumentLibraryForm</Edit>
+  <New>DocumentLibraryForm</New>
+</FormTemplates>
+</file>
+
+<file path=customXml/item3.xml><?xml version="1.0" encoding="utf-8"?>
+<ct:contentTypeSchema xmlns:ct="http://schemas.microsoft.com/office/2006/metadata/contentType" xmlns:ma="http://schemas.microsoft.com/office/2006/metadata/properties/metaAttributes" ct:_="" ma:_="" ma:contentTypeName="Document" ma:contentTypeID="0x0101004B9FA45284B5A3479DE752CD2A417C05" ma:contentTypeVersion="0" ma:contentTypeDescription="Create a new document." ma:contentTypeScope="" ma:versionID="bd784424264c5fa35af4bf208373dae8">
+  <xsd:schema xmlns:xsd="http://www.w3.org/2001/XMLSchema" xmlns:p="http://schemas.microsoft.com/office/2006/metadata/properties" targetNamespace="http://schemas.microsoft.com/office/2006/metadata/properties" ma:root="true" ma:fieldsID="4aeb20c0e3442673af7ee10786458764">
+    <xsd:element name="properties">
+      <xsd:complexType>
+        <xsd:sequence>
+          <xsd:element name="documentManagement">
+            <xsd:complexType>
+              <xsd:all/>
+            </xsd:complexType>
+          </xsd:element>
+        </xsd:sequence>
+      </xsd:complexType>
+    </xsd:element>
+  </xsd:schema>
+  <xsd:schema xmlns="http://schemas.openxmlformats.org/package/2006/metadata/core-properties" xmlns:xsd="http://www.w3.org/2001/XMLSchema" xmlns:xsi="http://www.w3.org/2001/XMLSchema-instance" xmlns:dc="http://purl.org/dc/elements/1.1/" xmlns:dcterms="http://purl.org/dc/terms/" xmlns:odoc="http://schemas.microsoft.com/office/internal/2005/internalDocumentation" targetNamespace="http://schemas.openxmlformats.org/package/2006/metadata/core-properties" elementFormDefault="qualified" attributeFormDefault="unqualified" blockDefault="#all">
+    <xsd:import namespace="http://purl.org/dc/elements/1.1/" schemaLocation="http://dublincore.org/schemas/xmls/qdc/2003/04/02/dc.xsd"/>
+    <xsd:import namespace="http://purl.org/dc/terms/" schemaLocation="http://dublincore.org/schemas/xmls/qdc/2003/04/02/dcterms.xsd"/>
+    <xsd:element name="coreProperties" type="CT_coreProperties"/>
+    <xsd:complexType name="CT_coreProperties">
+      <xsd:all>
+        <xsd:element ref="dc:creator" minOccurs="0" maxOccurs="1"/>
+        <xsd:element ref="dcterms:created" minOccurs="0" maxOccurs="1"/>
+        <xsd:element ref="dc:identifier" minOccurs="0" maxOccurs="1"/>
+        <xsd:element name="contentType" minOccurs="0" maxOccurs="1" type="xsd:string" ma:index="0" ma:displayName="Content Type" ma:readOnly="true"/>
+        <xsd:element ref="dc:title" minOccurs="0" maxOccurs="1" ma:index="4" ma:displayName="Title"/>
+        <xsd:element ref="dc:subject" minOccurs="0" maxOccurs="1"/>
+        <xsd:element ref="dc:description" minOccurs="0" maxOccurs="1"/>
+        <xsd:element name="keywords" minOccurs="0" maxOccurs="1" type="xsd:string"/>
+        <xsd:element ref="dc:language" minOccurs="0" maxOccurs="1"/>
+        <xsd:element name="category" minOccurs="0" maxOccurs="1" type="xsd:string"/>
+        <xsd:element name="version" minOccurs="0" maxOccurs="1" type="xsd:string"/>
+        <xsd:element name="revision" minOccurs="0" maxOccurs="1" type="xsd:string">
+          <xsd:annotation>
+            <xsd:documentation>
+                        This value indicates the number of saves or revisions. The application is responsible for updating this value after each revision.
+                    </xsd:documentation>
+          </xsd:annotation>
+        </xsd:element>
+        <xsd:element name="lastModifiedBy" minOccurs="0" maxOccurs="1" type="xsd:string"/>
+        <xsd:element ref="dcterms:modified" minOccurs="0" maxOccurs="1"/>
+        <xsd:element name="lastPrinted" minOccurs="0" maxOccurs="1" type="xsd:dateTime"/>
+        <xsd:element name="contentStatus" minOccurs="0" maxOccurs="1" type="xsd:string"/>
+      </xsd:all>
+    </xsd:complexType>
+  </xsd:schema>
+</ct:contentTypeSchema>
+</file>
+
+<file path=customXml/item4.xml><?xml version="1.0" encoding="utf-8"?>
 <b:Sources xmlns:b="http://schemas.openxmlformats.org/officeDocument/2006/bibliography" xmlns="http://schemas.openxmlformats.org/officeDocument/2006/bibliography" SelectedStyle="\APA.XSL" StyleName="APA"/>
 </file>
 
 <file path=customXml/itemProps1.xml><?xml version="1.0" encoding="utf-8"?>
-<ds:datastoreItem xmlns:ds="http://schemas.openxmlformats.org/officeDocument/2006/customXml" ds:itemID="{CF74208A-FD63-420D-B2B3-C68495E1C6C0}">
+<ds:datastoreItem xmlns:ds="http://schemas.openxmlformats.org/officeDocument/2006/customXml" ds:itemID="{717DF0C0-D6D3-4083-B61F-0D8FF2AE4A12}">
+  <ds:schemaRefs>
+    <ds:schemaRef ds:uri="http://schemas.microsoft.com/office/2006/metadata/properties"/>
+    <ds:schemaRef ds:uri="http://schemas.microsoft.com/office/2006/documentManagement/types"/>
+    <ds:schemaRef ds:uri="http://purl.org/dc/terms/"/>
+    <ds:schemaRef ds:uri="http://purl.org/dc/dcmitype/"/>
+    <ds:schemaRef ds:uri="http://purl.org/dc/elements/1.1/"/>
+    <ds:schemaRef ds:uri="http://schemas.openxmlformats.org/package/2006/metadata/core-properties"/>
+    <ds:schemaRef ds:uri="http://www.w3.org/XML/1998/namespace"/>
+  </ds:schemaRefs>
+</ds:datastoreItem>
+</file>
+
+<file path=customXml/itemProps2.xml><?xml version="1.0" encoding="utf-8"?>
+<ds:datastoreItem xmlns:ds="http://schemas.openxmlformats.org/officeDocument/2006/customXml" ds:itemID="{5164B250-5193-4EF5-9F5F-8D2F6000A8A9}">
+  <ds:schemaRefs>
+    <ds:schemaRef ds:uri="http://schemas.microsoft.com/sharepoint/v3/contenttype/forms"/>
+  </ds:schemaRefs>
+</ds:datastoreItem>
+</file>
+
+<file path=customXml/itemProps3.xml><?xml version="1.0" encoding="utf-8"?>
+<ds:datastoreItem xmlns:ds="http://schemas.openxmlformats.org/officeDocument/2006/customXml" ds:itemID="{9A62BC0E-CBB3-4C5C-B30E-351AA7809060}">
+  <ds:schemaRefs>
+    <ds:schemaRef ds:uri="http://schemas.microsoft.com/office/2006/metadata/contentType"/>
+    <ds:schemaRef ds:uri="http://schemas.microsoft.com/office/2006/metadata/properties/metaAttributes"/>
+    <ds:schemaRef ds:uri="http://www.w3.org/2001/XMLSchema"/>
+    <ds:schemaRef ds:uri="http://schemas.microsoft.com/office/2006/metadata/properties"/>
+    <ds:schemaRef ds:uri="http://schemas.openxmlformats.org/package/2006/metadata/core-properties"/>
+    <ds:schemaRef ds:uri="http://purl.org/dc/elements/1.1/"/>
+    <ds:schemaRef ds:uri="http://purl.org/dc/terms/"/>
+    <ds:schemaRef ds:uri="http://schemas.microsoft.com/office/internal/2005/internalDocumentation"/>
+  </ds:schemaRefs>
+</ds:datastoreItem>
+</file>
+
+<file path=customXml/itemProps4.xml><?xml version="1.0" encoding="utf-8"?>
+<ds:datastoreItem xmlns:ds="http://schemas.openxmlformats.org/officeDocument/2006/customXml" ds:itemID="{8297E16B-152F-4C6C-B5A3-FAB79203A5CC}">
   <ds:schemaRefs>
     <ds:schemaRef ds:uri="http://schemas.openxmlformats.org/officeDocument/2006/bibliography"/>
   </ds:schemaRefs>

</xml_diff>